<commit_message>
Here's a Word doc
</commit_message>
<xml_diff>
--- a/Fun with Git.docx
+++ b/Fun with Git.docx
@@ -4,7 +4,23 @@
   <w:body>
     <w:p>
       <w:r>
-        <w:t>Fun with Git</w:t>
+        <w:t xml:space="preserve">Fun with </w:t>
+      </w:r>
+      <w:proofErr w:type="spellStart"/>
+      <w:r>
+        <w:t>Git</w:t>
+      </w:r>
+      <w:proofErr w:type="spellEnd"/>
+    </w:p>
+    <w:p>
+      <w:r>
+        <w:br w:type="page"/>
+      </w:r>
+    </w:p>
+    <w:p>
+      <w:r>
+        <w:lastRenderedPageBreak/>
+        <w:t>Hola</w:t>
       </w:r>
       <w:bookmarkStart w:id="0" w:name="_GoBack"/>
       <w:bookmarkEnd w:id="0"/>

</xml_diff>